<commit_message>
make image working from tooltip
</commit_message>
<xml_diff>
--- a/test/image.docx
+++ b/test/image.docx
@@ -4,40 +4,22 @@
   <w:body>
     <w:p>
       <w:pPr>
-        <w:rPr>
-          <w:lang w:val="en-US"/>
-        </w:rPr>
+        <w:pStyle w:val="Caption"/>
       </w:pPr>
-      <w:r>
-        <w:rPr>
-          <w:lang w:val="en-US"/>
-        </w:rPr>
-        <w:t>{{#docxImage src=</w:t>
-      </w:r>
-      <w:r>
-        <w:rPr>
-          <w:lang w:val="en-US"/>
-        </w:rPr>
-        <w:t>src</w:t>
-      </w:r>
-      <w:bookmarkStart w:id="0" w:name="_GoBack"/>
-      <w:bookmarkEnd w:id="0"/>
-      <w:r>
-        <w:rPr>
-          <w:lang w:val="en-US"/>
-        </w:rPr>
-        <w:t>}}</w:t>
-      </w:r>
+      <w:bookmarkStart w:id="0" w:name="img1"/>
+      <w:bookmarkStart w:id="1" w:name="_GoBack"/>
       <w:r>
         <w:rPr>
           <w:noProof/>
           <w:lang w:val="en-US"/>
         </w:rPr>
         <w:drawing>
-          <wp:inline distT="0" distB="0" distL="0" distR="0" wp14:anchorId="6564573B" wp14:editId="55735902">
+          <wp:inline distT="0" distB="0" distL="0" distR="0" wp14:anchorId="5216D005" wp14:editId="503725AF">
             <wp:extent cx="1752600" cy="1314450"/>
             <wp:effectExtent l="0" t="0" r="0" b="0"/>
-            <wp:docPr id="1" name="Picture 1"/>
+            <wp:docPr id="1" name="Picture 1">
+              <a:hlinkClick xmlns:a="http://schemas.openxmlformats.org/drawingml/2006/main" r:id="rId4" tooltip="{{docxImage src=src}}"/>
+            </wp:docPr>
             <wp:cNvGraphicFramePr>
               <a:graphicFrameLocks xmlns:a="http://schemas.openxmlformats.org/drawingml/2006/main" noChangeAspect="1"/>
             </wp:cNvGraphicFramePr>
@@ -49,7 +31,7 @@
                     <pic:cNvPicPr/>
                   </pic:nvPicPr>
                   <pic:blipFill>
-                    <a:blip r:embed="rId4" cstate="print">
+                    <a:blip r:embed="rId5" cstate="print">
                       <a:extLst>
                         <a:ext uri="{28A0092B-C50C-407E-A947-70E740481C1C}">
                           <a14:useLocalDpi xmlns:a14="http://schemas.microsoft.com/office/drawing/2010/main" val="0"/>
@@ -75,12 +57,8 @@
           </wp:inline>
         </w:drawing>
       </w:r>
-      <w:r>
-        <w:rPr>
-          <w:lang w:val="en-US"/>
-        </w:rPr>
-        <w:t>{{/docxImage}}</w:t>
-      </w:r>
+      <w:bookmarkEnd w:id="0"/>
+      <w:bookmarkEnd w:id="1"/>
     </w:p>
     <w:sectPr>
       <w:pgSz w:w="12240" w:h="15840"/>
@@ -516,6 +494,25 @@
     <w:semiHidden/>
     <w:unhideWhenUsed/>
   </w:style>
+  <w:style w:type="paragraph" w:styleId="Caption">
+    <w:name w:val="caption"/>
+    <w:basedOn w:val="Normal"/>
+    <w:next w:val="Normal"/>
+    <w:uiPriority w:val="35"/>
+    <w:unhideWhenUsed/>
+    <w:qFormat/>
+    <w:rsid w:val="009A0301"/>
+    <w:pPr>
+      <w:spacing w:after="200" w:line="240" w:lineRule="auto"/>
+    </w:pPr>
+    <w:rPr>
+      <w:i/>
+      <w:iCs/>
+      <w:color w:val="44546A" w:themeColor="text2"/>
+      <w:sz w:val="18"/>
+      <w:szCs w:val="18"/>
+    </w:rPr>
+  </w:style>
 </w:styles>
 </file>
 

</xml_diff>